<commit_message>
mise a jour UML
</commit_message>
<xml_diff>
--- a/CahierDesChargesYan.docx
+++ b/CahierDesChargesYan.docx
@@ -1371,6 +1371,7 @@
         <w:rPr>
           <w:i/>
           <w:iCs/>
+          <w:color w:val="00B050"/>
           <w:sz w:val="32"/>
           <w:szCs w:val="32"/>
         </w:rPr>
@@ -1380,9 +1381,9 @@
         <w:rPr>
           <w:i/>
           <w:iCs/>
+          <w:color w:val="00B050"/>
           <w:sz w:val="32"/>
           <w:szCs w:val="32"/>
-          <w:lang w:val="en-CA"/>
         </w:rPr>
         <w:t xml:space="preserve">clients </w:t>
       </w:r>
@@ -3749,6 +3750,7 @@
           <w:b/>
           <w:bCs/>
           <w:iCs/>
+          <w:color w:val="00B050"/>
           <w:sz w:val="36"/>
           <w:szCs w:val="36"/>
         </w:rPr>
@@ -3758,6 +3760,7 @@
           <w:b/>
           <w:bCs/>
           <w:iCs/>
+          <w:color w:val="00B050"/>
           <w:sz w:val="36"/>
           <w:szCs w:val="36"/>
         </w:rPr>
@@ -3768,32 +3771,36 @@
     <w:p>
       <w:pPr>
         <w:rPr>
-          <w:iCs/>
-        </w:rPr>
-      </w:pPr>
-    </w:p>
-    <w:p>
-      <w:pPr>
-        <w:rPr>
           <w:rFonts w:ascii="Times" w:hAnsi="Times" w:cs="Times"/>
           <w:i/>
           <w:iCs/>
-          <w:color w:val="A6A6A6" w:themeColor="background1" w:themeShade="A6"/>
-          <w:sz w:val="29"/>
-          <w:szCs w:val="29"/>
+          <w:color w:val="00B050"/>
+          <w:sz w:val="29"/>
+          <w:szCs w:val="29"/>
+        </w:rPr>
+      </w:pPr>
+    </w:p>
+    <w:p>
+      <w:pPr>
+        <w:rPr>
+          <w:rFonts w:ascii="Helvetica Neue" w:eastAsia="SimSun" w:hAnsi="Helvetica Neue" w:cs="Helvetica Neue"/>
+          <w:color w:val="00B050"/>
+          <w:sz w:val="22"/>
+          <w:szCs w:val="22"/>
+          <w:lang w:eastAsia="en-US"/>
         </w:rPr>
       </w:pPr>
       <w:hyperlink r:id="rId5" w:history="1">
         <w:r>
           <w:rPr>
             <w:rStyle w:val="Hyperlien"/>
-            <w:rFonts w:ascii="Times" w:hAnsi="Times" w:cs="Times"/>
-            <w:i/>
-            <w:iCs/>
-            <w:sz w:val="29"/>
-            <w:szCs w:val="29"/>
+            <w:rFonts w:ascii="Helvetica Neue" w:eastAsia="SimSun" w:hAnsi="Helvetica Neue" w:cs="Helvetica Neue"/>
+            <w:color w:val="00B050"/>
+            <w:sz w:val="22"/>
+            <w:szCs w:val="22"/>
+            <w:lang w:eastAsia="en-US"/>
           </w:rPr>
-          <w:t>https://github.com/yanzhou87/tp2-420-445-AL-.git</w:t>
+          <w:t>https://github.com/yanzhou87/tp3.git</w:t>
         </w:r>
       </w:hyperlink>
     </w:p>
@@ -3803,7 +3810,7 @@
           <w:rFonts w:ascii="Times" w:hAnsi="Times" w:cs="Times"/>
           <w:i/>
           <w:iCs/>
-          <w:color w:val="A6A6A6" w:themeColor="background1" w:themeShade="A6"/>
+          <w:color w:val="00B050"/>
           <w:sz w:val="29"/>
           <w:szCs w:val="29"/>
         </w:rPr>
@@ -3818,13 +3825,13 @@
         <w:spacing w:after="240" w:line="480" w:lineRule="atLeast"/>
         <w:rPr>
           <w:rFonts w:ascii="Times" w:hAnsi="Times" w:cs="Times"/>
-          <w:color w:val="000000"/>
-        </w:rPr>
-      </w:pPr>
-      <w:r>
-        <w:rPr>
-          <w:rFonts w:ascii="Times" w:hAnsi="Times" w:cs="Times"/>
-          <w:color w:val="000000"/>
+          <w:color w:val="00B050"/>
+        </w:rPr>
+      </w:pPr>
+      <w:r>
+        <w:rPr>
+          <w:rFonts w:ascii="Times" w:hAnsi="Times" w:cs="Times"/>
+          <w:color w:val="00B050"/>
           <w:sz w:val="42"/>
           <w:szCs w:val="42"/>
         </w:rPr>
@@ -3833,7 +3840,7 @@
       <w:r>
         <w:rPr>
           <w:rFonts w:ascii="Times" w:hAnsi="Times" w:cs="Times"/>
-          <w:color w:val="000000"/>
+          <w:color w:val="00B050"/>
           <w:sz w:val="42"/>
           <w:szCs w:val="42"/>
         </w:rPr>
@@ -3863,6 +3870,7 @@
           <w:color w:val="535353"/>
           <w:sz w:val="29"/>
           <w:szCs w:val="29"/>
+          <w:lang w:val="en-CA"/>
         </w:rPr>
       </w:pPr>
       <w:r>
@@ -3872,12 +3880,13 @@
           <w:color w:val="535353"/>
           <w:sz w:val="29"/>
           <w:szCs w:val="29"/>
+          <w:lang w:val="en-CA"/>
         </w:rPr>
         <w:drawing>
-          <wp:inline distT="0" distB="0" distL="0" distR="0" wp14:anchorId="62D4BCAA" wp14:editId="4FD0FB8B">
-            <wp:extent cx="5943600" cy="4441825"/>
-            <wp:effectExtent l="0" t="0" r="0" b="3175"/>
-            <wp:docPr id="2" name="Image 2"/>
+          <wp:inline distT="0" distB="0" distL="0" distR="0" wp14:anchorId="64DA90CC" wp14:editId="2691F430">
+            <wp:extent cx="5943600" cy="4712970"/>
+            <wp:effectExtent l="0" t="0" r="0" b="0"/>
+            <wp:docPr id="3" name="Image 3"/>
             <wp:cNvGraphicFramePr>
               <a:graphicFrameLocks xmlns:a="http://schemas.openxmlformats.org/drawingml/2006/main" noChangeAspect="1"/>
             </wp:cNvGraphicFramePr>
@@ -3885,7 +3894,7 @@
               <a:graphicData uri="http://schemas.openxmlformats.org/drawingml/2006/picture">
                 <pic:pic xmlns:pic="http://schemas.openxmlformats.org/drawingml/2006/picture">
                   <pic:nvPicPr>
-                    <pic:cNvPr id="2" name="Image 2"/>
+                    <pic:cNvPr id="3" name="Image 3"/>
                     <pic:cNvPicPr/>
                   </pic:nvPicPr>
                   <pic:blipFill>
@@ -3903,7 +3912,7 @@
                   <pic:spPr>
                     <a:xfrm>
                       <a:off x="0" y="0"/>
-                      <a:ext cx="5943600" cy="4441825"/>
+                      <a:ext cx="5943600" cy="4712970"/>
                     </a:xfrm>
                     <a:prstGeom prst="rect">
                       <a:avLst/>

</xml_diff>